<commit_message>
Fix grammar and spelling errors
</commit_message>
<xml_diff>
--- a/Documents/Documentation-English.docx
+++ b/Documents/Documentation-English.docx
@@ -2855,7 +2855,23 @@
           <w:sz w:val="28"/>
           <w:szCs w:val="28"/>
         </w:rPr>
-        <w:t xml:space="preserve">. Our team consists four people. Each and </w:t>
+        <w:t>. Our team consists</w:t>
+      </w:r>
+      <w:r>
+        <w:rPr>
+          <w:rFonts w:ascii="Arial Nova" w:hAnsi="Arial Nova"/>
+          <w:sz w:val="28"/>
+          <w:szCs w:val="28"/>
+        </w:rPr>
+        <w:t xml:space="preserve"> of</w:t>
+      </w:r>
+      <w:r>
+        <w:rPr>
+          <w:rFonts w:ascii="Arial Nova" w:hAnsi="Arial Nova"/>
+          <w:sz w:val="28"/>
+          <w:szCs w:val="28"/>
+        </w:rPr>
+        <w:t xml:space="preserve"> four people. Each and </w:t>
       </w:r>
       <w:proofErr w:type="spellStart"/>
       <w:r>
@@ -2873,7 +2889,23 @@
           <w:sz w:val="28"/>
           <w:szCs w:val="28"/>
         </w:rPr>
-        <w:t xml:space="preserve"> of us has a specific role in the realization the project;</w:t>
+        <w:t xml:space="preserve"> of us has a specific role in the realization</w:t>
+      </w:r>
+      <w:r>
+        <w:rPr>
+          <w:rFonts w:ascii="Arial Nova" w:hAnsi="Arial Nova"/>
+          <w:sz w:val="28"/>
+          <w:szCs w:val="28"/>
+        </w:rPr>
+        <w:t xml:space="preserve"> of</w:t>
+      </w:r>
+      <w:r>
+        <w:rPr>
+          <w:rFonts w:ascii="Arial Nova" w:hAnsi="Arial Nova"/>
+          <w:sz w:val="28"/>
+          <w:szCs w:val="28"/>
+        </w:rPr>
+        <w:t xml:space="preserve"> the project;</w:t>
       </w:r>
       <w:bookmarkEnd w:id="17"/>
     </w:p>

</xml_diff>